<commit_message>
added lesson 04.1 lab
</commit_message>
<xml_diff>
--- a/PyLesson_04/Notes.docx
+++ b/PyLesson_04/Notes.docx
@@ -294,6 +294,996 @@
           <w:rFonts w:ascii="Times New Roman" w:hAnsi="Times New Roman" w:cs="Times New Roman"/>
         </w:rPr>
         <w:t>Must be after it has been defined</w:t>
+      </w:r>
+    </w:p>
+    <w:p>
+      <w:pPr>
+        <w:pStyle w:val="ListParagraph"/>
+        <w:numPr>
+          <w:ilvl w:val="0"/>
+          <w:numId w:val="1"/>
+        </w:numPr>
+        <w:spacing w:after="0" w:line="240" w:lineRule="auto"/>
+        <w:rPr>
+          <w:rFonts w:ascii="Times New Roman" w:eastAsia="Times New Roman" w:hAnsi="Times New Roman" w:cs="Times New Roman"/>
+          <w:sz w:val="24"/>
+          <w:szCs w:val="24"/>
+        </w:rPr>
+      </w:pPr>
+    </w:p>
+    <w:tbl>
+      <w:tblPr>
+        <w:tblW w:w="0" w:type="auto"/>
+        <w:tblCellMar>
+          <w:top w:w="15" w:type="dxa"/>
+          <w:left w:w="15" w:type="dxa"/>
+          <w:bottom w:w="15" w:type="dxa"/>
+          <w:right w:w="15" w:type="dxa"/>
+        </w:tblCellMar>
+        <w:tblLook w:val="04A0" w:firstRow="1" w:lastRow="0" w:firstColumn="1" w:lastColumn="0" w:noHBand="0" w:noVBand="1"/>
+      </w:tblPr>
+      <w:tblGrid>
+        <w:gridCol w:w="1939"/>
+        <w:gridCol w:w="5932"/>
+      </w:tblGrid>
+      <w:tr>
+        <w:trPr>
+          <w:trHeight w:val="2580"/>
+        </w:trPr>
+        <w:tc>
+          <w:tcPr>
+            <w:tcW w:w="0" w:type="auto"/>
+            <w:tcBorders>
+              <w:top w:val="single" w:sz="6" w:space="0" w:color="000000"/>
+              <w:left w:val="single" w:sz="6" w:space="0" w:color="000000"/>
+              <w:bottom w:val="single" w:sz="6" w:space="0" w:color="000000"/>
+              <w:right w:val="single" w:sz="6" w:space="0" w:color="000000"/>
+            </w:tcBorders>
+            <w:tcMar>
+              <w:top w:w="105" w:type="dxa"/>
+              <w:left w:w="105" w:type="dxa"/>
+              <w:bottom w:w="105" w:type="dxa"/>
+              <w:right w:w="105" w:type="dxa"/>
+            </w:tcMar>
+            <w:vAlign w:val="center"/>
+            <w:hideMark/>
+          </w:tcPr>
+          <w:p>
+            <w:pPr>
+              <w:spacing w:after="0" w:line="240" w:lineRule="auto"/>
+              <w:jc w:val="center"/>
+              <w:rPr>
+                <w:rFonts w:ascii="Times New Roman" w:eastAsia="Times New Roman" w:hAnsi="Times New Roman" w:cs="Times New Roman"/>
+                <w:sz w:val="24"/>
+                <w:szCs w:val="24"/>
+              </w:rPr>
+            </w:pPr>
+            <w:r>
+              <w:rPr>
+                <w:rFonts w:ascii="Courier New" w:eastAsia="Times New Roman" w:hAnsi="Courier New" w:cs="Courier New"/>
+                <w:b/>
+                <w:bCs/>
+                <w:color w:val="000000"/>
+                <w:sz w:val="36"/>
+                <w:szCs w:val="36"/>
+              </w:rPr>
+              <w:t>{:&lt;10}</w:t>
+            </w:r>
+          </w:p>
+        </w:tc>
+        <w:tc>
+          <w:tcPr>
+            <w:tcW w:w="0" w:type="auto"/>
+            <w:tcBorders>
+              <w:top w:val="single" w:sz="6" w:space="0" w:color="000000"/>
+              <w:left w:val="single" w:sz="6" w:space="0" w:color="000000"/>
+              <w:bottom w:val="single" w:sz="6" w:space="0" w:color="000000"/>
+              <w:right w:val="single" w:sz="6" w:space="0" w:color="000000"/>
+            </w:tcBorders>
+            <w:tcMar>
+              <w:top w:w="195" w:type="dxa"/>
+              <w:left w:w="195" w:type="dxa"/>
+              <w:bottom w:w="195" w:type="dxa"/>
+              <w:right w:w="195" w:type="dxa"/>
+            </w:tcMar>
+            <w:vAlign w:val="center"/>
+            <w:hideMark/>
+          </w:tcPr>
+          <w:p>
+            <w:pPr>
+              <w:spacing w:after="0" w:line="240" w:lineRule="auto"/>
+              <w:rPr>
+                <w:rFonts w:ascii="Times New Roman" w:eastAsia="Times New Roman" w:hAnsi="Times New Roman" w:cs="Times New Roman"/>
+                <w:sz w:val="24"/>
+                <w:szCs w:val="24"/>
+              </w:rPr>
+            </w:pPr>
+            <w:r>
+              <w:rPr>
+                <w:rFonts w:ascii="Verdana" w:eastAsia="Times New Roman" w:hAnsi="Verdana" w:cs="Times New Roman"/>
+                <w:b/>
+                <w:bCs/>
+                <w:color w:val="000000"/>
+                <w:sz w:val="20"/>
+                <w:szCs w:val="20"/>
+              </w:rPr>
+              <w:t xml:space="preserve">When do you use it? </w:t>
+            </w:r>
+          </w:p>
+          <w:p>
+            <w:pPr>
+              <w:spacing w:after="0" w:line="240" w:lineRule="auto"/>
+              <w:rPr>
+                <w:rFonts w:ascii="Times New Roman" w:eastAsia="Times New Roman" w:hAnsi="Times New Roman" w:cs="Times New Roman"/>
+                <w:sz w:val="24"/>
+                <w:szCs w:val="24"/>
+              </w:rPr>
+            </w:pPr>
+            <w:r>
+              <w:rPr>
+                <w:rFonts w:ascii="Verdana" w:eastAsia="Times New Roman" w:hAnsi="Verdana" w:cs="Times New Roman"/>
+                <w:color w:val="000000"/>
+                <w:sz w:val="20"/>
+                <w:szCs w:val="20"/>
+              </w:rPr>
+              <w:t>Left alignment (typically default for strings)</w:t>
+            </w:r>
+          </w:p>
+          <w:p>
+            <w:pPr>
+              <w:spacing w:after="0" w:line="240" w:lineRule="auto"/>
+              <w:rPr>
+                <w:rFonts w:ascii="Times New Roman" w:eastAsia="Times New Roman" w:hAnsi="Times New Roman" w:cs="Times New Roman"/>
+                <w:sz w:val="24"/>
+                <w:szCs w:val="24"/>
+              </w:rPr>
+            </w:pPr>
+          </w:p>
+          <w:p>
+            <w:pPr>
+              <w:spacing w:after="0" w:line="240" w:lineRule="auto"/>
+              <w:rPr>
+                <w:rFonts w:ascii="Times New Roman" w:eastAsia="Times New Roman" w:hAnsi="Times New Roman" w:cs="Times New Roman"/>
+                <w:sz w:val="24"/>
+                <w:szCs w:val="24"/>
+              </w:rPr>
+            </w:pPr>
+            <w:r>
+              <w:rPr>
+                <w:rFonts w:ascii="Verdana" w:eastAsia="Times New Roman" w:hAnsi="Verdana" w:cs="Times New Roman"/>
+                <w:b/>
+                <w:bCs/>
+                <w:color w:val="000000"/>
+                <w:sz w:val="20"/>
+                <w:szCs w:val="20"/>
+              </w:rPr>
+              <w:t xml:space="preserve">How does it work? </w:t>
+            </w:r>
+          </w:p>
+          <w:p>
+            <w:pPr>
+              <w:spacing w:after="0" w:line="240" w:lineRule="auto"/>
+              <w:rPr>
+                <w:rFonts w:ascii="Times New Roman" w:eastAsia="Times New Roman" w:hAnsi="Times New Roman" w:cs="Times New Roman"/>
+                <w:sz w:val="24"/>
+                <w:szCs w:val="24"/>
+              </w:rPr>
+            </w:pPr>
+            <w:r>
+              <w:rPr>
+                <w:rFonts w:ascii="Verdana" w:eastAsia="Times New Roman" w:hAnsi="Verdana" w:cs="Times New Roman"/>
+                <w:color w:val="000000"/>
+                <w:sz w:val="20"/>
+                <w:szCs w:val="20"/>
+              </w:rPr>
+              <w:t>The number denotes the total number of spaces</w:t>
+            </w:r>
+          </w:p>
+          <w:p>
+            <w:pPr>
+              <w:spacing w:after="0" w:line="240" w:lineRule="auto"/>
+              <w:rPr>
+                <w:rFonts w:ascii="Times New Roman" w:eastAsia="Times New Roman" w:hAnsi="Times New Roman" w:cs="Times New Roman"/>
+                <w:sz w:val="24"/>
+                <w:szCs w:val="24"/>
+              </w:rPr>
+            </w:pPr>
+          </w:p>
+          <w:p>
+            <w:pPr>
+              <w:spacing w:after="0" w:line="240" w:lineRule="auto"/>
+              <w:rPr>
+                <w:rFonts w:ascii="Times New Roman" w:eastAsia="Times New Roman" w:hAnsi="Times New Roman" w:cs="Times New Roman"/>
+                <w:sz w:val="24"/>
+                <w:szCs w:val="24"/>
+              </w:rPr>
+            </w:pPr>
+            <w:r>
+              <w:rPr>
+                <w:rFonts w:ascii="Verdana" w:eastAsia="Times New Roman" w:hAnsi="Verdana" w:cs="Times New Roman"/>
+                <w:b/>
+                <w:bCs/>
+                <w:color w:val="000000"/>
+                <w:sz w:val="20"/>
+                <w:szCs w:val="20"/>
+              </w:rPr>
+              <w:t xml:space="preserve">Provide examples: </w:t>
+            </w:r>
+          </w:p>
+          <w:p>
+            <w:pPr>
+              <w:spacing w:after="0" w:line="240" w:lineRule="auto"/>
+              <w:rPr>
+                <w:rFonts w:ascii="Times New Roman" w:eastAsia="Times New Roman" w:hAnsi="Times New Roman" w:cs="Times New Roman"/>
+                <w:sz w:val="24"/>
+                <w:szCs w:val="24"/>
+              </w:rPr>
+            </w:pPr>
+            <w:r>
+              <w:rPr>
+                <w:rFonts w:ascii="Verdana" w:eastAsia="Times New Roman" w:hAnsi="Verdana" w:cs="Times New Roman"/>
+                <w:color w:val="000000"/>
+                <w:sz w:val="20"/>
+                <w:szCs w:val="20"/>
+              </w:rPr>
+              <w:t>Print ("{:_&lt;10}".format("test"))</w:t>
+            </w:r>
+          </w:p>
+          <w:p>
+            <w:pPr>
+              <w:spacing w:after="0" w:line="240" w:lineRule="auto"/>
+              <w:rPr>
+                <w:rFonts w:ascii="Times New Roman" w:eastAsia="Times New Roman" w:hAnsi="Times New Roman" w:cs="Times New Roman"/>
+                <w:sz w:val="24"/>
+                <w:szCs w:val="24"/>
+              </w:rPr>
+            </w:pPr>
+            <w:r>
+              <w:rPr>
+                <w:rFonts w:ascii="Verdana" w:eastAsia="Times New Roman" w:hAnsi="Verdana" w:cs="Times New Roman"/>
+                <w:color w:val="000000"/>
+                <w:sz w:val="20"/>
+                <w:szCs w:val="20"/>
+              </w:rPr>
+              <w:t>test______</w:t>
+            </w:r>
+          </w:p>
+        </w:tc>
+      </w:tr>
+      <w:tr>
+        <w:trPr>
+          <w:trHeight w:val="2580"/>
+        </w:trPr>
+        <w:tc>
+          <w:tcPr>
+            <w:tcW w:w="0" w:type="auto"/>
+            <w:tcBorders>
+              <w:top w:val="single" w:sz="6" w:space="0" w:color="000000"/>
+              <w:left w:val="single" w:sz="6" w:space="0" w:color="000000"/>
+              <w:bottom w:val="single" w:sz="6" w:space="0" w:color="000000"/>
+              <w:right w:val="single" w:sz="6" w:space="0" w:color="000000"/>
+            </w:tcBorders>
+            <w:tcMar>
+              <w:top w:w="105" w:type="dxa"/>
+              <w:left w:w="105" w:type="dxa"/>
+              <w:bottom w:w="105" w:type="dxa"/>
+              <w:right w:w="105" w:type="dxa"/>
+            </w:tcMar>
+            <w:vAlign w:val="center"/>
+            <w:hideMark/>
+          </w:tcPr>
+          <w:p>
+            <w:pPr>
+              <w:spacing w:after="0" w:line="240" w:lineRule="auto"/>
+              <w:jc w:val="center"/>
+              <w:rPr>
+                <w:rFonts w:ascii="Times New Roman" w:eastAsia="Times New Roman" w:hAnsi="Times New Roman" w:cs="Times New Roman"/>
+                <w:sz w:val="24"/>
+                <w:szCs w:val="24"/>
+              </w:rPr>
+            </w:pPr>
+            <w:r>
+              <w:rPr>
+                <w:rFonts w:ascii="Courier New" w:eastAsia="Times New Roman" w:hAnsi="Courier New" w:cs="Courier New"/>
+                <w:b/>
+                <w:bCs/>
+                <w:color w:val="000000"/>
+                <w:sz w:val="36"/>
+                <w:szCs w:val="36"/>
+              </w:rPr>
+              <w:t>{:&gt;10}</w:t>
+            </w:r>
+          </w:p>
+        </w:tc>
+        <w:tc>
+          <w:tcPr>
+            <w:tcW w:w="0" w:type="auto"/>
+            <w:tcBorders>
+              <w:top w:val="single" w:sz="6" w:space="0" w:color="000000"/>
+              <w:left w:val="single" w:sz="6" w:space="0" w:color="000000"/>
+              <w:bottom w:val="single" w:sz="6" w:space="0" w:color="000000"/>
+              <w:right w:val="single" w:sz="6" w:space="0" w:color="000000"/>
+            </w:tcBorders>
+            <w:tcMar>
+              <w:top w:w="195" w:type="dxa"/>
+              <w:left w:w="195" w:type="dxa"/>
+              <w:bottom w:w="195" w:type="dxa"/>
+              <w:right w:w="195" w:type="dxa"/>
+            </w:tcMar>
+            <w:vAlign w:val="center"/>
+            <w:hideMark/>
+          </w:tcPr>
+          <w:p>
+            <w:pPr>
+              <w:spacing w:after="0" w:line="240" w:lineRule="auto"/>
+              <w:rPr>
+                <w:rFonts w:ascii="Times New Roman" w:eastAsia="Times New Roman" w:hAnsi="Times New Roman" w:cs="Times New Roman"/>
+                <w:sz w:val="24"/>
+                <w:szCs w:val="24"/>
+              </w:rPr>
+            </w:pPr>
+            <w:r>
+              <w:rPr>
+                <w:rFonts w:ascii="Verdana" w:eastAsia="Times New Roman" w:hAnsi="Verdana" w:cs="Times New Roman"/>
+                <w:b/>
+                <w:bCs/>
+                <w:color w:val="000000"/>
+                <w:sz w:val="20"/>
+                <w:szCs w:val="20"/>
+              </w:rPr>
+              <w:t xml:space="preserve">When do you use it? </w:t>
+            </w:r>
+          </w:p>
+          <w:p>
+            <w:pPr>
+              <w:spacing w:after="0" w:line="240" w:lineRule="auto"/>
+              <w:rPr>
+                <w:rFonts w:ascii="Times New Roman" w:eastAsia="Times New Roman" w:hAnsi="Times New Roman" w:cs="Times New Roman"/>
+                <w:sz w:val="24"/>
+                <w:szCs w:val="24"/>
+              </w:rPr>
+            </w:pPr>
+            <w:r>
+              <w:rPr>
+                <w:rFonts w:ascii="Verdana" w:eastAsia="Times New Roman" w:hAnsi="Verdana" w:cs="Times New Roman"/>
+                <w:color w:val="000000"/>
+                <w:sz w:val="20"/>
+                <w:szCs w:val="20"/>
+              </w:rPr>
+              <w:t>Right alignment (typically default for numbers)</w:t>
+            </w:r>
+          </w:p>
+          <w:p>
+            <w:pPr>
+              <w:spacing w:after="0" w:line="240" w:lineRule="auto"/>
+              <w:rPr>
+                <w:rFonts w:ascii="Times New Roman" w:eastAsia="Times New Roman" w:hAnsi="Times New Roman" w:cs="Times New Roman"/>
+                <w:sz w:val="24"/>
+                <w:szCs w:val="24"/>
+              </w:rPr>
+            </w:pPr>
+          </w:p>
+          <w:p>
+            <w:pPr>
+              <w:spacing w:after="0" w:line="240" w:lineRule="auto"/>
+              <w:rPr>
+                <w:rFonts w:ascii="Times New Roman" w:eastAsia="Times New Roman" w:hAnsi="Times New Roman" w:cs="Times New Roman"/>
+                <w:sz w:val="24"/>
+                <w:szCs w:val="24"/>
+              </w:rPr>
+            </w:pPr>
+            <w:r>
+              <w:rPr>
+                <w:rFonts w:ascii="Verdana" w:eastAsia="Times New Roman" w:hAnsi="Verdana" w:cs="Times New Roman"/>
+                <w:b/>
+                <w:bCs/>
+                <w:color w:val="000000"/>
+                <w:sz w:val="20"/>
+                <w:szCs w:val="20"/>
+              </w:rPr>
+              <w:t xml:space="preserve">How does it work? </w:t>
+            </w:r>
+          </w:p>
+          <w:p>
+            <w:pPr>
+              <w:spacing w:after="0" w:line="240" w:lineRule="auto"/>
+              <w:rPr>
+                <w:rFonts w:ascii="Times New Roman" w:eastAsia="Times New Roman" w:hAnsi="Times New Roman" w:cs="Times New Roman"/>
+                <w:sz w:val="24"/>
+                <w:szCs w:val="24"/>
+              </w:rPr>
+            </w:pPr>
+            <w:r>
+              <w:rPr>
+                <w:rFonts w:ascii="Verdana" w:eastAsia="Times New Roman" w:hAnsi="Verdana" w:cs="Times New Roman"/>
+                <w:color w:val="000000"/>
+                <w:sz w:val="20"/>
+                <w:szCs w:val="20"/>
+              </w:rPr>
+              <w:t>The number denotes the total number of spaces</w:t>
+            </w:r>
+          </w:p>
+          <w:p>
+            <w:pPr>
+              <w:spacing w:after="0" w:line="240" w:lineRule="auto"/>
+              <w:rPr>
+                <w:rFonts w:ascii="Times New Roman" w:eastAsia="Times New Roman" w:hAnsi="Times New Roman" w:cs="Times New Roman"/>
+                <w:sz w:val="24"/>
+                <w:szCs w:val="24"/>
+              </w:rPr>
+            </w:pPr>
+          </w:p>
+          <w:p>
+            <w:pPr>
+              <w:spacing w:after="0" w:line="240" w:lineRule="auto"/>
+              <w:rPr>
+                <w:rFonts w:ascii="Times New Roman" w:eastAsia="Times New Roman" w:hAnsi="Times New Roman" w:cs="Times New Roman"/>
+                <w:sz w:val="24"/>
+                <w:szCs w:val="24"/>
+              </w:rPr>
+            </w:pPr>
+            <w:r>
+              <w:rPr>
+                <w:rFonts w:ascii="Verdana" w:eastAsia="Times New Roman" w:hAnsi="Verdana" w:cs="Times New Roman"/>
+                <w:b/>
+                <w:bCs/>
+                <w:color w:val="000000"/>
+                <w:sz w:val="20"/>
+                <w:szCs w:val="20"/>
+              </w:rPr>
+              <w:t xml:space="preserve">Provide examples: </w:t>
+            </w:r>
+          </w:p>
+          <w:p>
+            <w:pPr>
+              <w:spacing w:after="0" w:line="240" w:lineRule="auto"/>
+              <w:rPr>
+                <w:rFonts w:ascii="Times New Roman" w:eastAsia="Times New Roman" w:hAnsi="Times New Roman" w:cs="Times New Roman"/>
+                <w:sz w:val="24"/>
+                <w:szCs w:val="24"/>
+              </w:rPr>
+            </w:pPr>
+            <w:r>
+              <w:rPr>
+                <w:rFonts w:ascii="Verdana" w:eastAsia="Times New Roman" w:hAnsi="Verdana" w:cs="Times New Roman"/>
+                <w:color w:val="000000"/>
+                <w:sz w:val="20"/>
+                <w:szCs w:val="20"/>
+              </w:rPr>
+              <w:t>Print ("{:_&gt;10}".format("test"))</w:t>
+            </w:r>
+          </w:p>
+          <w:p>
+            <w:pPr>
+              <w:spacing w:after="0" w:line="240" w:lineRule="auto"/>
+              <w:rPr>
+                <w:rFonts w:ascii="Times New Roman" w:eastAsia="Times New Roman" w:hAnsi="Times New Roman" w:cs="Times New Roman"/>
+                <w:sz w:val="24"/>
+                <w:szCs w:val="24"/>
+              </w:rPr>
+            </w:pPr>
+            <w:r>
+              <w:rPr>
+                <w:rFonts w:ascii="Verdana" w:eastAsia="Times New Roman" w:hAnsi="Verdana" w:cs="Times New Roman"/>
+                <w:color w:val="000000"/>
+                <w:sz w:val="20"/>
+                <w:szCs w:val="20"/>
+              </w:rPr>
+              <w:t>______test</w:t>
+            </w:r>
+          </w:p>
+        </w:tc>
+      </w:tr>
+      <w:tr>
+        <w:trPr>
+          <w:trHeight w:val="2580"/>
+        </w:trPr>
+        <w:tc>
+          <w:tcPr>
+            <w:tcW w:w="0" w:type="auto"/>
+            <w:tcBorders>
+              <w:top w:val="single" w:sz="6" w:space="0" w:color="000000"/>
+              <w:left w:val="single" w:sz="6" w:space="0" w:color="000000"/>
+              <w:bottom w:val="single" w:sz="6" w:space="0" w:color="000000"/>
+              <w:right w:val="single" w:sz="6" w:space="0" w:color="000000"/>
+            </w:tcBorders>
+            <w:tcMar>
+              <w:top w:w="105" w:type="dxa"/>
+              <w:left w:w="105" w:type="dxa"/>
+              <w:bottom w:w="105" w:type="dxa"/>
+              <w:right w:w="105" w:type="dxa"/>
+            </w:tcMar>
+            <w:vAlign w:val="center"/>
+            <w:hideMark/>
+          </w:tcPr>
+          <w:p>
+            <w:pPr>
+              <w:spacing w:after="0" w:line="240" w:lineRule="auto"/>
+              <w:jc w:val="center"/>
+              <w:rPr>
+                <w:rFonts w:ascii="Times New Roman" w:eastAsia="Times New Roman" w:hAnsi="Times New Roman" w:cs="Times New Roman"/>
+                <w:sz w:val="24"/>
+                <w:szCs w:val="24"/>
+              </w:rPr>
+            </w:pPr>
+            <w:r>
+              <w:rPr>
+                <w:rFonts w:ascii="Courier New" w:eastAsia="Times New Roman" w:hAnsi="Courier New" w:cs="Courier New"/>
+                <w:b/>
+                <w:bCs/>
+                <w:color w:val="000000"/>
+                <w:sz w:val="36"/>
+                <w:szCs w:val="36"/>
+              </w:rPr>
+              <w:lastRenderedPageBreak/>
+              <w:t>{:^10}</w:t>
+            </w:r>
+          </w:p>
+        </w:tc>
+        <w:tc>
+          <w:tcPr>
+            <w:tcW w:w="0" w:type="auto"/>
+            <w:tcBorders>
+              <w:top w:val="single" w:sz="6" w:space="0" w:color="000000"/>
+              <w:left w:val="single" w:sz="6" w:space="0" w:color="000000"/>
+              <w:bottom w:val="single" w:sz="6" w:space="0" w:color="000000"/>
+              <w:right w:val="single" w:sz="6" w:space="0" w:color="000000"/>
+            </w:tcBorders>
+            <w:tcMar>
+              <w:top w:w="195" w:type="dxa"/>
+              <w:left w:w="195" w:type="dxa"/>
+              <w:bottom w:w="195" w:type="dxa"/>
+              <w:right w:w="195" w:type="dxa"/>
+            </w:tcMar>
+            <w:vAlign w:val="center"/>
+            <w:hideMark/>
+          </w:tcPr>
+          <w:p>
+            <w:pPr>
+              <w:spacing w:after="0" w:line="240" w:lineRule="auto"/>
+              <w:rPr>
+                <w:rFonts w:ascii="Times New Roman" w:eastAsia="Times New Roman" w:hAnsi="Times New Roman" w:cs="Times New Roman"/>
+                <w:sz w:val="24"/>
+                <w:szCs w:val="24"/>
+              </w:rPr>
+            </w:pPr>
+            <w:r>
+              <w:rPr>
+                <w:rFonts w:ascii="Verdana" w:eastAsia="Times New Roman" w:hAnsi="Verdana" w:cs="Times New Roman"/>
+                <w:b/>
+                <w:bCs/>
+                <w:color w:val="000000"/>
+                <w:sz w:val="20"/>
+                <w:szCs w:val="20"/>
+              </w:rPr>
+              <w:t xml:space="preserve">When do you use it? </w:t>
+            </w:r>
+          </w:p>
+          <w:p>
+            <w:pPr>
+              <w:spacing w:after="0" w:line="240" w:lineRule="auto"/>
+              <w:rPr>
+                <w:rFonts w:ascii="Times New Roman" w:eastAsia="Times New Roman" w:hAnsi="Times New Roman" w:cs="Times New Roman"/>
+                <w:sz w:val="24"/>
+                <w:szCs w:val="24"/>
+              </w:rPr>
+            </w:pPr>
+            <w:r>
+              <w:rPr>
+                <w:rFonts w:ascii="Verdana" w:eastAsia="Times New Roman" w:hAnsi="Verdana" w:cs="Times New Roman"/>
+                <w:color w:val="000000"/>
+                <w:sz w:val="20"/>
+                <w:szCs w:val="20"/>
+              </w:rPr>
+              <w:t xml:space="preserve">To center a field </w:t>
+            </w:r>
+          </w:p>
+          <w:p>
+            <w:pPr>
+              <w:spacing w:after="0" w:line="240" w:lineRule="auto"/>
+              <w:rPr>
+                <w:rFonts w:ascii="Times New Roman" w:eastAsia="Times New Roman" w:hAnsi="Times New Roman" w:cs="Times New Roman"/>
+                <w:sz w:val="24"/>
+                <w:szCs w:val="24"/>
+              </w:rPr>
+            </w:pPr>
+          </w:p>
+          <w:p>
+            <w:pPr>
+              <w:spacing w:after="0" w:line="240" w:lineRule="auto"/>
+              <w:rPr>
+                <w:rFonts w:ascii="Times New Roman" w:eastAsia="Times New Roman" w:hAnsi="Times New Roman" w:cs="Times New Roman"/>
+                <w:sz w:val="24"/>
+                <w:szCs w:val="24"/>
+              </w:rPr>
+            </w:pPr>
+            <w:r>
+              <w:rPr>
+                <w:rFonts w:ascii="Verdana" w:eastAsia="Times New Roman" w:hAnsi="Verdana" w:cs="Times New Roman"/>
+                <w:b/>
+                <w:bCs/>
+                <w:color w:val="000000"/>
+                <w:sz w:val="20"/>
+                <w:szCs w:val="20"/>
+              </w:rPr>
+              <w:t xml:space="preserve">How does it work? </w:t>
+            </w:r>
+          </w:p>
+          <w:p>
+            <w:pPr>
+              <w:spacing w:after="0" w:line="240" w:lineRule="auto"/>
+              <w:rPr>
+                <w:rFonts w:ascii="Times New Roman" w:eastAsia="Times New Roman" w:hAnsi="Times New Roman" w:cs="Times New Roman"/>
+                <w:sz w:val="24"/>
+                <w:szCs w:val="24"/>
+              </w:rPr>
+            </w:pPr>
+            <w:r>
+              <w:rPr>
+                <w:rFonts w:ascii="Verdana" w:eastAsia="Times New Roman" w:hAnsi="Verdana" w:cs="Times New Roman"/>
+                <w:color w:val="000000"/>
+                <w:sz w:val="20"/>
+                <w:szCs w:val="20"/>
+              </w:rPr>
+              <w:t>The number denotes the total number of spaces</w:t>
+            </w:r>
+          </w:p>
+          <w:p>
+            <w:pPr>
+              <w:spacing w:after="0" w:line="240" w:lineRule="auto"/>
+              <w:rPr>
+                <w:rFonts w:ascii="Times New Roman" w:eastAsia="Times New Roman" w:hAnsi="Times New Roman" w:cs="Times New Roman"/>
+                <w:sz w:val="24"/>
+                <w:szCs w:val="24"/>
+              </w:rPr>
+            </w:pPr>
+          </w:p>
+          <w:p>
+            <w:pPr>
+              <w:spacing w:after="0" w:line="240" w:lineRule="auto"/>
+              <w:rPr>
+                <w:rFonts w:ascii="Times New Roman" w:eastAsia="Times New Roman" w:hAnsi="Times New Roman" w:cs="Times New Roman"/>
+                <w:sz w:val="24"/>
+                <w:szCs w:val="24"/>
+              </w:rPr>
+            </w:pPr>
+            <w:r>
+              <w:rPr>
+                <w:rFonts w:ascii="Verdana" w:eastAsia="Times New Roman" w:hAnsi="Verdana" w:cs="Times New Roman"/>
+                <w:b/>
+                <w:bCs/>
+                <w:color w:val="000000"/>
+                <w:sz w:val="20"/>
+                <w:szCs w:val="20"/>
+              </w:rPr>
+              <w:t xml:space="preserve">Provide examples: </w:t>
+            </w:r>
+          </w:p>
+          <w:p>
+            <w:pPr>
+              <w:spacing w:after="0" w:line="240" w:lineRule="auto"/>
+              <w:rPr>
+                <w:rFonts w:ascii="Times New Roman" w:eastAsia="Times New Roman" w:hAnsi="Times New Roman" w:cs="Times New Roman"/>
+                <w:sz w:val="24"/>
+                <w:szCs w:val="24"/>
+              </w:rPr>
+            </w:pPr>
+            <w:r>
+              <w:rPr>
+                <w:rFonts w:ascii="Verdana" w:eastAsia="Times New Roman" w:hAnsi="Verdana" w:cs="Times New Roman"/>
+                <w:color w:val="000000"/>
+                <w:sz w:val="20"/>
+                <w:szCs w:val="20"/>
+              </w:rPr>
+              <w:t>Print (“{:_^10}”.format(“test”))</w:t>
+            </w:r>
+          </w:p>
+          <w:p>
+            <w:pPr>
+              <w:spacing w:after="0" w:line="240" w:lineRule="auto"/>
+              <w:rPr>
+                <w:rFonts w:ascii="Times New Roman" w:eastAsia="Times New Roman" w:hAnsi="Times New Roman" w:cs="Times New Roman"/>
+                <w:sz w:val="24"/>
+                <w:szCs w:val="24"/>
+              </w:rPr>
+            </w:pPr>
+            <w:r>
+              <w:rPr>
+                <w:rFonts w:ascii="Verdana" w:eastAsia="Times New Roman" w:hAnsi="Verdana" w:cs="Times New Roman"/>
+                <w:color w:val="000000"/>
+                <w:sz w:val="20"/>
+                <w:szCs w:val="20"/>
+              </w:rPr>
+              <w:t>___test___</w:t>
+            </w:r>
+          </w:p>
+        </w:tc>
+      </w:tr>
+      <w:tr>
+        <w:trPr>
+          <w:trHeight w:val="2580"/>
+        </w:trPr>
+        <w:tc>
+          <w:tcPr>
+            <w:tcW w:w="0" w:type="auto"/>
+            <w:tcBorders>
+              <w:top w:val="single" w:sz="6" w:space="0" w:color="000000"/>
+              <w:left w:val="single" w:sz="6" w:space="0" w:color="000000"/>
+              <w:bottom w:val="single" w:sz="6" w:space="0" w:color="000000"/>
+              <w:right w:val="single" w:sz="6" w:space="0" w:color="000000"/>
+            </w:tcBorders>
+            <w:tcMar>
+              <w:top w:w="105" w:type="dxa"/>
+              <w:left w:w="105" w:type="dxa"/>
+              <w:bottom w:w="105" w:type="dxa"/>
+              <w:right w:w="105" w:type="dxa"/>
+            </w:tcMar>
+            <w:vAlign w:val="center"/>
+            <w:hideMark/>
+          </w:tcPr>
+          <w:p>
+            <w:pPr>
+              <w:spacing w:after="0" w:line="240" w:lineRule="auto"/>
+              <w:jc w:val="center"/>
+              <w:rPr>
+                <w:rFonts w:ascii="Times New Roman" w:eastAsia="Times New Roman" w:hAnsi="Times New Roman" w:cs="Times New Roman"/>
+                <w:sz w:val="24"/>
+                <w:szCs w:val="24"/>
+              </w:rPr>
+            </w:pPr>
+            <w:r>
+              <w:rPr>
+                <w:rFonts w:ascii="Courier New" w:eastAsia="Times New Roman" w:hAnsi="Courier New" w:cs="Courier New"/>
+                <w:b/>
+                <w:bCs/>
+                <w:color w:val="000000"/>
+                <w:sz w:val="36"/>
+                <w:szCs w:val="36"/>
+              </w:rPr>
+              <w:t>{:00.0f}</w:t>
+            </w:r>
+          </w:p>
+        </w:tc>
+        <w:tc>
+          <w:tcPr>
+            <w:tcW w:w="0" w:type="auto"/>
+            <w:tcBorders>
+              <w:top w:val="single" w:sz="6" w:space="0" w:color="000000"/>
+              <w:left w:val="single" w:sz="6" w:space="0" w:color="000000"/>
+              <w:bottom w:val="single" w:sz="6" w:space="0" w:color="000000"/>
+              <w:right w:val="single" w:sz="6" w:space="0" w:color="000000"/>
+            </w:tcBorders>
+            <w:tcMar>
+              <w:top w:w="195" w:type="dxa"/>
+              <w:left w:w="195" w:type="dxa"/>
+              <w:bottom w:w="195" w:type="dxa"/>
+              <w:right w:w="195" w:type="dxa"/>
+            </w:tcMar>
+            <w:vAlign w:val="center"/>
+            <w:hideMark/>
+          </w:tcPr>
+          <w:p>
+            <w:pPr>
+              <w:spacing w:after="0" w:line="240" w:lineRule="auto"/>
+              <w:rPr>
+                <w:rFonts w:ascii="Times New Roman" w:eastAsia="Times New Roman" w:hAnsi="Times New Roman" w:cs="Times New Roman"/>
+                <w:sz w:val="24"/>
+                <w:szCs w:val="24"/>
+              </w:rPr>
+            </w:pPr>
+            <w:r>
+              <w:rPr>
+                <w:rFonts w:ascii="Verdana" w:eastAsia="Times New Roman" w:hAnsi="Verdana" w:cs="Times New Roman"/>
+                <w:b/>
+                <w:bCs/>
+                <w:color w:val="000000"/>
+                <w:sz w:val="20"/>
+                <w:szCs w:val="20"/>
+              </w:rPr>
+              <w:t xml:space="preserve">When do you use it? </w:t>
+            </w:r>
+          </w:p>
+          <w:p>
+            <w:pPr>
+              <w:spacing w:after="0" w:line="240" w:lineRule="auto"/>
+              <w:rPr>
+                <w:rFonts w:ascii="Times New Roman" w:eastAsia="Times New Roman" w:hAnsi="Times New Roman" w:cs="Times New Roman"/>
+                <w:sz w:val="24"/>
+                <w:szCs w:val="24"/>
+              </w:rPr>
+            </w:pPr>
+            <w:r>
+              <w:rPr>
+                <w:rFonts w:ascii="Verdana" w:eastAsia="Times New Roman" w:hAnsi="Verdana" w:cs="Times New Roman"/>
+                <w:color w:val="000000"/>
+                <w:sz w:val="20"/>
+                <w:szCs w:val="20"/>
+              </w:rPr>
+              <w:t xml:space="preserve">Used to adjust the decimal in a number </w:t>
+            </w:r>
+          </w:p>
+          <w:p>
+            <w:pPr>
+              <w:spacing w:after="0" w:line="240" w:lineRule="auto"/>
+              <w:rPr>
+                <w:rFonts w:ascii="Times New Roman" w:eastAsia="Times New Roman" w:hAnsi="Times New Roman" w:cs="Times New Roman"/>
+                <w:sz w:val="24"/>
+                <w:szCs w:val="24"/>
+              </w:rPr>
+            </w:pPr>
+          </w:p>
+          <w:p>
+            <w:pPr>
+              <w:spacing w:after="0" w:line="240" w:lineRule="auto"/>
+              <w:rPr>
+                <w:rFonts w:ascii="Times New Roman" w:eastAsia="Times New Roman" w:hAnsi="Times New Roman" w:cs="Times New Roman"/>
+                <w:sz w:val="24"/>
+                <w:szCs w:val="24"/>
+              </w:rPr>
+            </w:pPr>
+            <w:r>
+              <w:rPr>
+                <w:rFonts w:ascii="Verdana" w:eastAsia="Times New Roman" w:hAnsi="Verdana" w:cs="Times New Roman"/>
+                <w:b/>
+                <w:bCs/>
+                <w:color w:val="000000"/>
+                <w:sz w:val="20"/>
+                <w:szCs w:val="20"/>
+              </w:rPr>
+              <w:t xml:space="preserve">How does it work? </w:t>
+            </w:r>
+          </w:p>
+          <w:p>
+            <w:pPr>
+              <w:spacing w:after="0" w:line="240" w:lineRule="auto"/>
+              <w:rPr>
+                <w:rFonts w:ascii="Times New Roman" w:eastAsia="Times New Roman" w:hAnsi="Times New Roman" w:cs="Times New Roman"/>
+                <w:sz w:val="24"/>
+                <w:szCs w:val="24"/>
+              </w:rPr>
+            </w:pPr>
+            <w:r>
+              <w:rPr>
+                <w:rFonts w:ascii="Verdana" w:eastAsia="Times New Roman" w:hAnsi="Verdana" w:cs="Times New Roman"/>
+                <w:color w:val="000000"/>
+                <w:sz w:val="20"/>
+                <w:szCs w:val="20"/>
+              </w:rPr>
+              <w:t>First number= number of integers preceding decimal</w:t>
+            </w:r>
+          </w:p>
+          <w:p>
+            <w:pPr>
+              <w:spacing w:after="0" w:line="240" w:lineRule="auto"/>
+              <w:rPr>
+                <w:rFonts w:ascii="Times New Roman" w:eastAsia="Times New Roman" w:hAnsi="Times New Roman" w:cs="Times New Roman"/>
+                <w:sz w:val="24"/>
+                <w:szCs w:val="24"/>
+              </w:rPr>
+            </w:pPr>
+            <w:r>
+              <w:rPr>
+                <w:rFonts w:ascii="Verdana" w:eastAsia="Times New Roman" w:hAnsi="Verdana" w:cs="Times New Roman"/>
+                <w:color w:val="000000"/>
+                <w:sz w:val="20"/>
+                <w:szCs w:val="20"/>
+              </w:rPr>
+              <w:t>Second number= number of integers following decimal</w:t>
+            </w:r>
+          </w:p>
+          <w:p>
+            <w:pPr>
+              <w:spacing w:after="0" w:line="240" w:lineRule="auto"/>
+              <w:rPr>
+                <w:rFonts w:ascii="Times New Roman" w:eastAsia="Times New Roman" w:hAnsi="Times New Roman" w:cs="Times New Roman"/>
+                <w:sz w:val="24"/>
+                <w:szCs w:val="24"/>
+              </w:rPr>
+            </w:pPr>
+          </w:p>
+          <w:p>
+            <w:pPr>
+              <w:spacing w:after="0" w:line="240" w:lineRule="auto"/>
+              <w:rPr>
+                <w:rFonts w:ascii="Times New Roman" w:eastAsia="Times New Roman" w:hAnsi="Times New Roman" w:cs="Times New Roman"/>
+                <w:sz w:val="24"/>
+                <w:szCs w:val="24"/>
+              </w:rPr>
+            </w:pPr>
+            <w:r>
+              <w:rPr>
+                <w:rFonts w:ascii="Verdana" w:eastAsia="Times New Roman" w:hAnsi="Verdana" w:cs="Times New Roman"/>
+                <w:b/>
+                <w:bCs/>
+                <w:color w:val="000000"/>
+                <w:sz w:val="20"/>
+                <w:szCs w:val="20"/>
+              </w:rPr>
+              <w:t xml:space="preserve">Provide examples: </w:t>
+            </w:r>
+          </w:p>
+          <w:p>
+            <w:pPr>
+              <w:spacing w:after="0" w:line="240" w:lineRule="auto"/>
+              <w:rPr>
+                <w:rFonts w:ascii="Times New Roman" w:eastAsia="Times New Roman" w:hAnsi="Times New Roman" w:cs="Times New Roman"/>
+                <w:sz w:val="24"/>
+                <w:szCs w:val="24"/>
+              </w:rPr>
+            </w:pPr>
+            <w:r>
+              <w:rPr>
+                <w:rFonts w:ascii="Verdana" w:eastAsia="Times New Roman" w:hAnsi="Verdana" w:cs="Times New Roman"/>
+                <w:color w:val="000000"/>
+                <w:sz w:val="20"/>
+                <w:szCs w:val="20"/>
+              </w:rPr>
+              <w:t>Print (“{10.2f}”.format (12345678.91234567)</w:t>
+            </w:r>
+          </w:p>
+          <w:p>
+            <w:pPr>
+              <w:spacing w:after="0" w:line="240" w:lineRule="auto"/>
+              <w:rPr>
+                <w:rFonts w:ascii="Times New Roman" w:eastAsia="Times New Roman" w:hAnsi="Times New Roman" w:cs="Times New Roman"/>
+                <w:sz w:val="24"/>
+                <w:szCs w:val="24"/>
+              </w:rPr>
+            </w:pPr>
+            <w:r>
+              <w:rPr>
+                <w:rFonts w:ascii="Verdana" w:eastAsia="Times New Roman" w:hAnsi="Verdana" w:cs="Times New Roman"/>
+                <w:color w:val="000000"/>
+                <w:sz w:val="20"/>
+                <w:szCs w:val="20"/>
+              </w:rPr>
+              <w:t>1234567891.23</w:t>
+            </w:r>
+          </w:p>
+        </w:tc>
+      </w:tr>
+    </w:tbl>
+    <w:p>
+      <w:pPr>
+        <w:rPr>
+          <w:rFonts w:ascii="Times New Roman" w:hAnsi="Times New Roman" w:cs="Times New Roman"/>
+        </w:rPr>
+      </w:pPr>
+    </w:p>
+    <w:p>
+      <w:pPr>
+        <w:pStyle w:val="ListParagraph"/>
+        <w:numPr>
+          <w:ilvl w:val="0"/>
+          <w:numId w:val="2"/>
+        </w:numPr>
+        <w:rPr>
+          <w:rFonts w:ascii="Times New Roman" w:hAnsi="Times New Roman" w:cs="Times New Roman"/>
+        </w:rPr>
+      </w:pPr>
+      <w:r>
+        <w:rPr>
+          <w:rFonts w:ascii="Times New Roman" w:hAnsi="Times New Roman" w:cs="Times New Roman"/>
+        </w:rPr>
+        <w:t>Void: don’t return a value</w:t>
+      </w:r>
+    </w:p>
+    <w:p>
+      <w:pPr>
+        <w:pStyle w:val="ListParagraph"/>
+        <w:numPr>
+          <w:ilvl w:val="0"/>
+          <w:numId w:val="2"/>
+        </w:numPr>
+        <w:rPr>
+          <w:rFonts w:ascii="Times New Roman" w:hAnsi="Times New Roman" w:cs="Times New Roman"/>
+        </w:rPr>
+      </w:pPr>
+      <w:r>
+        <w:rPr>
+          <w:rFonts w:ascii="Times New Roman" w:hAnsi="Times New Roman" w:cs="Times New Roman"/>
+        </w:rPr>
+        <w:t>Return: return or give back value when called</w:t>
       </w:r>
       <w:bookmarkStart w:id="0" w:name="_GoBack"/>
       <w:bookmarkEnd w:id="0"/>
@@ -311,6 +1301,119 @@
 <file path=word/numbering.xml><?xml version="1.0" encoding="utf-8"?>
 <w:numbering xmlns:wpc="http://schemas.microsoft.com/office/word/2010/wordprocessingCanvas" xmlns:mc="http://schemas.openxmlformats.org/markup-compatibility/2006" xmlns:o="urn:schemas-microsoft-com:office:office" xmlns:r="http://schemas.openxmlformats.org/officeDocument/2006/relationships" xmlns:m="http://schemas.openxmlformats.org/officeDocument/2006/math" xmlns:v="urn:schemas-microsoft-com:vml" xmlns:wp14="http://schemas.microsoft.com/office/word/2010/wordprocessingDrawing" xmlns:wp="http://schemas.openxmlformats.org/drawingml/2006/wordprocessingDrawing" xmlns:w10="urn:schemas-microsoft-com:office:word" xmlns:w="http://schemas.openxmlformats.org/wordprocessingml/2006/main" xmlns:w14="http://schemas.microsoft.com/office/word/2010/wordml" xmlns:wpg="http://schemas.microsoft.com/office/word/2010/wordprocessingGroup" xmlns:wpi="http://schemas.microsoft.com/office/word/2010/wordprocessingInk" xmlns:wne="http://schemas.microsoft.com/office/word/2006/wordml" xmlns:wps="http://schemas.microsoft.com/office/word/2010/wordprocessingShape" mc:Ignorable="w14 wp14">
   <w:abstractNum w:abstractNumId="0">
+    <w:nsid w:val="23F229E0"/>
+    <w:multiLevelType w:val="hybridMultilevel"/>
+    <w:tmpl w:val="4AF2A3F4"/>
+    <w:lvl w:ilvl="0" w:tplc="04090001">
+      <w:start w:val="1"/>
+      <w:numFmt w:val="bullet"/>
+      <w:lvlText w:val=""/>
+      <w:lvlJc w:val="left"/>
+      <w:pPr>
+        <w:ind w:left="720" w:hanging="360"/>
+      </w:pPr>
+      <w:rPr>
+        <w:rFonts w:ascii="Symbol" w:hAnsi="Symbol" w:hint="default"/>
+      </w:rPr>
+    </w:lvl>
+    <w:lvl w:ilvl="1" w:tplc="04090003" w:tentative="1">
+      <w:start w:val="1"/>
+      <w:numFmt w:val="bullet"/>
+      <w:lvlText w:val="o"/>
+      <w:lvlJc w:val="left"/>
+      <w:pPr>
+        <w:ind w:left="1440" w:hanging="360"/>
+      </w:pPr>
+      <w:rPr>
+        <w:rFonts w:ascii="Courier New" w:hAnsi="Courier New" w:cs="Courier New" w:hint="default"/>
+      </w:rPr>
+    </w:lvl>
+    <w:lvl w:ilvl="2" w:tplc="04090005" w:tentative="1">
+      <w:start w:val="1"/>
+      <w:numFmt w:val="bullet"/>
+      <w:lvlText w:val=""/>
+      <w:lvlJc w:val="left"/>
+      <w:pPr>
+        <w:ind w:left="2160" w:hanging="360"/>
+      </w:pPr>
+      <w:rPr>
+        <w:rFonts w:ascii="Wingdings" w:hAnsi="Wingdings" w:hint="default"/>
+      </w:rPr>
+    </w:lvl>
+    <w:lvl w:ilvl="3" w:tplc="04090001" w:tentative="1">
+      <w:start w:val="1"/>
+      <w:numFmt w:val="bullet"/>
+      <w:lvlText w:val=""/>
+      <w:lvlJc w:val="left"/>
+      <w:pPr>
+        <w:ind w:left="2880" w:hanging="360"/>
+      </w:pPr>
+      <w:rPr>
+        <w:rFonts w:ascii="Symbol" w:hAnsi="Symbol" w:hint="default"/>
+      </w:rPr>
+    </w:lvl>
+    <w:lvl w:ilvl="4" w:tplc="04090003" w:tentative="1">
+      <w:start w:val="1"/>
+      <w:numFmt w:val="bullet"/>
+      <w:lvlText w:val="o"/>
+      <w:lvlJc w:val="left"/>
+      <w:pPr>
+        <w:ind w:left="3600" w:hanging="360"/>
+      </w:pPr>
+      <w:rPr>
+        <w:rFonts w:ascii="Courier New" w:hAnsi="Courier New" w:cs="Courier New" w:hint="default"/>
+      </w:rPr>
+    </w:lvl>
+    <w:lvl w:ilvl="5" w:tplc="04090005" w:tentative="1">
+      <w:start w:val="1"/>
+      <w:numFmt w:val="bullet"/>
+      <w:lvlText w:val=""/>
+      <w:lvlJc w:val="left"/>
+      <w:pPr>
+        <w:ind w:left="4320" w:hanging="360"/>
+      </w:pPr>
+      <w:rPr>
+        <w:rFonts w:ascii="Wingdings" w:hAnsi="Wingdings" w:hint="default"/>
+      </w:rPr>
+    </w:lvl>
+    <w:lvl w:ilvl="6" w:tplc="04090001" w:tentative="1">
+      <w:start w:val="1"/>
+      <w:numFmt w:val="bullet"/>
+      <w:lvlText w:val=""/>
+      <w:lvlJc w:val="left"/>
+      <w:pPr>
+        <w:ind w:left="5040" w:hanging="360"/>
+      </w:pPr>
+      <w:rPr>
+        <w:rFonts w:ascii="Symbol" w:hAnsi="Symbol" w:hint="default"/>
+      </w:rPr>
+    </w:lvl>
+    <w:lvl w:ilvl="7" w:tplc="04090003" w:tentative="1">
+      <w:start w:val="1"/>
+      <w:numFmt w:val="bullet"/>
+      <w:lvlText w:val="o"/>
+      <w:lvlJc w:val="left"/>
+      <w:pPr>
+        <w:ind w:left="5760" w:hanging="360"/>
+      </w:pPr>
+      <w:rPr>
+        <w:rFonts w:ascii="Courier New" w:hAnsi="Courier New" w:cs="Courier New" w:hint="default"/>
+      </w:rPr>
+    </w:lvl>
+    <w:lvl w:ilvl="8" w:tplc="04090005" w:tentative="1">
+      <w:start w:val="1"/>
+      <w:numFmt w:val="bullet"/>
+      <w:lvlText w:val=""/>
+      <w:lvlJc w:val="left"/>
+      <w:pPr>
+        <w:ind w:left="6480" w:hanging="360"/>
+      </w:pPr>
+      <w:rPr>
+        <w:rFonts w:ascii="Wingdings" w:hAnsi="Wingdings" w:hint="default"/>
+      </w:rPr>
+    </w:lvl>
+  </w:abstractNum>
+  <w:abstractNum w:abstractNumId="1">
     <w:nsid w:val="38CA4C1B"/>
     <w:multiLevelType w:val="hybridMultilevel"/>
     <w:tmpl w:val="6B76E93C"/>
@@ -424,6 +1527,9 @@
     </w:lvl>
   </w:abstractNum>
   <w:num w:numId="1">
+    <w:abstractNumId w:val="1"/>
+  </w:num>
+  <w:num w:numId="2">
     <w:abstractNumId w:val="0"/>
   </w:num>
 </w:numbering>
@@ -632,6 +1738,21 @@
     <w:basedOn w:val="DefaultParagraphFont"/>
     <w:rsid w:val="004E700B"/>
   </w:style>
+  <w:style w:type="paragraph" w:styleId="NormalWeb">
+    <w:name w:val="Normal (Web)"/>
+    <w:basedOn w:val="Normal"/>
+    <w:uiPriority w:val="99"/>
+    <w:unhideWhenUsed/>
+    <w:rsid w:val="001E56D4"/>
+    <w:pPr>
+      <w:spacing w:before="100" w:beforeAutospacing="1" w:after="100" w:afterAutospacing="1" w:line="240" w:lineRule="auto"/>
+    </w:pPr>
+    <w:rPr>
+      <w:rFonts w:ascii="Times New Roman" w:eastAsia="Times New Roman" w:hAnsi="Times New Roman" w:cs="Times New Roman"/>
+      <w:sz w:val="24"/>
+      <w:szCs w:val="24"/>
+    </w:rPr>
+  </w:style>
 </w:styles>
 </file>
 
@@ -837,6 +1958,21 @@
     <w:name w:val="apple-tab-span"/>
     <w:basedOn w:val="DefaultParagraphFont"/>
     <w:rsid w:val="004E700B"/>
+  </w:style>
+  <w:style w:type="paragraph" w:styleId="NormalWeb">
+    <w:name w:val="Normal (Web)"/>
+    <w:basedOn w:val="Normal"/>
+    <w:uiPriority w:val="99"/>
+    <w:unhideWhenUsed/>
+    <w:rsid w:val="001E56D4"/>
+    <w:pPr>
+      <w:spacing w:before="100" w:beforeAutospacing="1" w:after="100" w:afterAutospacing="1" w:line="240" w:lineRule="auto"/>
+    </w:pPr>
+    <w:rPr>
+      <w:rFonts w:ascii="Times New Roman" w:eastAsia="Times New Roman" w:hAnsi="Times New Roman" w:cs="Times New Roman"/>
+      <w:sz w:val="24"/>
+      <w:szCs w:val="24"/>
+    </w:rPr>
   </w:style>
 </w:styles>
 </file>

</xml_diff>